<commit_message>
[Add & Update] Add how to gitflow pptx & update title "draft" docx
</commit_message>
<xml_diff>
--- a/01_Anteproyecto/Anteproyecto FINAL.docx
+++ b/01_Anteproyecto/Anteproyecto FINAL.docx
@@ -76,7 +76,18 @@
           <w:sz w:val="32"/>
           <w:szCs w:val="32"/>
         </w:rPr>
-        <w:t>_____________________________________</w:t>
+        <w:t xml:space="preserve"> </w:t>
+      </w:r>
+      <w:r>
+        <w:t>"</w:t>
+      </w:r>
+      <w:proofErr w:type="spellStart"/>
+      <w:r>
+        <w:t>WeWiza</w:t>
+      </w:r>
+      <w:proofErr w:type="spellEnd"/>
+      <w:r>
+        <w:t>: El Compañero de Compras Ideal"</w:t>
       </w:r>
     </w:p>
     <w:p>
@@ -92,7 +103,15 @@
         <w:t xml:space="preserve">Autor/autores: </w:t>
       </w:r>
       <w:r>
-        <w:t>Angel Maroto Chivite Y JiaCheng Zhang</w:t>
+        <w:t xml:space="preserve">Angel Maroto Chivite Y </w:t>
+      </w:r>
+      <w:proofErr w:type="spellStart"/>
+      <w:r>
+        <w:t>JiaCheng</w:t>
+      </w:r>
+      <w:proofErr w:type="spellEnd"/>
+      <w:r>
+        <w:t xml:space="preserve"> Zhang</w:t>
       </w:r>
     </w:p>
     <w:p>
@@ -258,7 +277,23 @@
           <w:i/>
           <w:iCs/>
         </w:rPr>
-        <w:t xml:space="preserve"> añadiendo una pequeña gamificación mediante la participación en verificar si ese producto corresponde con el precio sugerido en la aplicación con el de la vida real, para así darnos “feedback” de si la aplicación tiene un funcionamiento correcto y a la vez generar confianza al usuario.</w:t>
+        <w:t xml:space="preserve"> añadiendo una pequeña gamificación mediante la participación en verificar si ese producto corresponde con el precio sugerido en la aplicación con el de la vida real, para así darnos “</w:t>
+      </w:r>
+      <w:proofErr w:type="spellStart"/>
+      <w:r>
+        <w:rPr>
+          <w:i/>
+          <w:iCs/>
+        </w:rPr>
+        <w:t>feedback</w:t>
+      </w:r>
+      <w:proofErr w:type="spellEnd"/>
+      <w:r>
+        <w:rPr>
+          <w:i/>
+          <w:iCs/>
+        </w:rPr>
+        <w:t>” de si la aplicación tiene un funcionamiento correcto y a la vez generar confianza al usuario.</w:t>
       </w:r>
     </w:p>
     <w:p>
@@ -450,7 +485,15 @@
         <w:spacing w:before="100" w:beforeAutospacing="1" w:after="100" w:afterAutospacing="1" w:line="240" w:lineRule="auto"/>
       </w:pPr>
       <w:r>
-        <w:t>Implementar una funcionalidad de gamificación que motive a los usuarios a participar activamente en la verificación de precios de productos, generando un feedback útil para mejorar la precisión y confiabilidad de la aplicación.</w:t>
+        <w:t xml:space="preserve">Implementar una funcionalidad de gamificación que motive a los usuarios a participar activamente en la verificación de precios de productos, generando un </w:t>
+      </w:r>
+      <w:proofErr w:type="spellStart"/>
+      <w:r>
+        <w:t>feedback</w:t>
+      </w:r>
+      <w:proofErr w:type="spellEnd"/>
+      <w:r>
+        <w:t xml:space="preserve"> útil para mejorar la precisión y confiabilidad de la aplicación.</w:t>
       </w:r>
     </w:p>
     <w:p>
@@ -632,13 +675,7 @@
         <w:t>funcionalidades opcionales podrían incluir</w:t>
       </w:r>
       <w:r>
-        <w:t xml:space="preserve">: </w:t>
-      </w:r>
-      <w:r>
-        <w:t>tener en cuenta la localización</w:t>
-      </w:r>
-      <w:r>
-        <w:t xml:space="preserve"> para la sugerencia de listas de compras,</w:t>
+        <w:t>: tener en cuenta la localización para la sugerencia de listas de compras,</w:t>
       </w:r>
       <w:r>
         <w:t xml:space="preserve"> la implementación de un sistema de análisis de datos para mejorar la experiencia del usuario y la eficacia del comparador de precios.</w:t>
@@ -674,33 +711,79 @@
       </w:r>
     </w:p>
     <w:p>
-      <w:r>
+      <w:pPr>
+        <w:rPr>
+          <w:highlight w:val="red"/>
+        </w:rPr>
+      </w:pPr>
+      <w:r>
+        <w:rPr>
+          <w:highlight w:val="red"/>
+        </w:rPr>
         <w:t>Planificación de la realización del proyecto (Diagrama de Gantt o similar), partid de la fecha de entr</w:t>
       </w:r>
       <w:r>
+        <w:rPr>
+          <w:highlight w:val="red"/>
+        </w:rPr>
         <w:t>e</w:t>
       </w:r>
       <w:r>
-        <w:t xml:space="preserve">ga y retroplanificad hasta la fecha de inicio (fecha de aprobación del </w:t>
-      </w:r>
-      <w:r>
+        <w:rPr>
+          <w:highlight w:val="red"/>
+        </w:rPr>
+        <w:t xml:space="preserve">ga y </w:t>
+      </w:r>
+      <w:proofErr w:type="spellStart"/>
+      <w:r>
+        <w:rPr>
+          <w:highlight w:val="red"/>
+        </w:rPr>
+        <w:t>retroplanificad</w:t>
+      </w:r>
+      <w:proofErr w:type="spellEnd"/>
+      <w:r>
+        <w:rPr>
+          <w:highlight w:val="red"/>
+        </w:rPr>
+        <w:t xml:space="preserve"> hasta la fecha de inicio (fecha de aprobación del </w:t>
+      </w:r>
+      <w:r>
+        <w:rPr>
+          <w:highlight w:val="red"/>
+        </w:rPr>
         <w:t>a</w:t>
       </w:r>
       <w:r>
+        <w:rPr>
+          <w:highlight w:val="red"/>
+        </w:rPr>
         <w:t>nteproyect</w:t>
       </w:r>
       <w:r>
+        <w:rPr>
+          <w:highlight w:val="red"/>
+        </w:rPr>
         <w:t>o</w:t>
       </w:r>
       <w:r>
+        <w:rPr>
+          <w:highlight w:val="red"/>
+        </w:rPr>
         <w:t>)</w:t>
       </w:r>
       <w:r>
+        <w:rPr>
+          <w:highlight w:val="red"/>
+        </w:rPr>
         <w:t>, incluid al menos las fases principales de un proyecto de desarrollo de software, en el proyecto final puede estar más detallado.</w:t>
       </w:r>
     </w:p>
     <w:p>
       <w:r>
+        <w:rPr>
+          <w:highlight w:val="red"/>
+        </w:rPr>
         <w:t>…</w:t>
       </w:r>
     </w:p>
@@ -953,12 +1036,21 @@
                 <w:szCs w:val="26"/>
               </w:rPr>
             </w:pPr>
+            <w:proofErr w:type="spellStart"/>
             <w:r>
               <w:rPr>
                 <w:sz w:val="26"/>
                 <w:szCs w:val="26"/>
               </w:rPr>
-              <w:t>JiaCheng Zhang</w:t>
+              <w:t>JiaCheng</w:t>
+            </w:r>
+            <w:proofErr w:type="spellEnd"/>
+            <w:r>
+              <w:rPr>
+                <w:sz w:val="26"/>
+                <w:szCs w:val="26"/>
+              </w:rPr>
+              <w:t xml:space="preserve"> Zhang</w:t>
             </w:r>
           </w:p>
         </w:tc>
@@ -1022,7 +1114,7 @@
         <w:rPr>
           <w:noProof/>
         </w:rPr>
-        <w:t>lunes, 12 de febrero de 2024</w:t>
+        <w:t>martes, 12 de marzo de 2024</w:t>
       </w:r>
       <w:r>
         <w:fldChar w:fldCharType="end"/>

</xml_diff>